<commit_message>
Epic 4 - Artem Kravchenko
</commit_message>
<xml_diff>
--- a/ai_11/artem_kravchenko/epic_4/epic_4_practice_and_labs_report_artem_kravchenko.docx
+++ b/ai_11/artem_kravchenko/epic_4/epic_4_practice_and_labs_report_artem_kravchenko.docx
@@ -120,12 +120,12 @@
             <wp:extent cx="2710845" cy="2571750"/>
             <wp:effectExtent b="0" l="0" r="0" t="0"/>
             <wp:wrapNone/>
-            <wp:docPr descr="A blue and white logo&#10;&#10;Description automatically generated" id="19" name="image1.jpg"/>
+            <wp:docPr descr="A blue and white logo&#10;&#10;Description automatically generated" id="18" name="image18.jpg"/>
             <a:graphic>
               <a:graphicData uri="http://schemas.openxmlformats.org/drawingml/2006/picture">
                 <pic:pic>
                   <pic:nvPicPr>
-                    <pic:cNvPr descr="A blue and white logo&#10;&#10;Description automatically generated" id="0" name="image1.jpg"/>
+                    <pic:cNvPr descr="A blue and white logo&#10;&#10;Description automatically generated" id="0" name="image18.jpg"/>
                     <pic:cNvPicPr preferRelativeResize="0"/>
                   </pic:nvPicPr>
                   <pic:blipFill>
@@ -1678,8 +1678,8 @@
         <w:spacing w:after="240" w:before="240" w:lineRule="auto"/>
         <w:rPr>
           <w:rFonts w:ascii="Times New Roman" w:cs="Times New Roman" w:eastAsia="Times New Roman" w:hAnsi="Times New Roman"/>
-          <w:sz w:val="28"/>
-          <w:szCs w:val="28"/>
+          <w:sz w:val="30"/>
+          <w:szCs w:val="30"/>
         </w:rPr>
       </w:pPr>
       <w:bookmarkStart w:colFirst="0" w:colLast="0" w:name="_vx4bzjz036ae" w:id="5"/>
@@ -1703,8 +1703,8 @@
       <w:r>
         <w:rPr>
           <w:rFonts w:ascii="Times New Roman" w:cs="Times New Roman" w:eastAsia="Times New Roman" w:hAnsi="Times New Roman"/>
-          <w:sz w:val="28"/>
-          <w:szCs w:val="28"/>
+          <w:sz w:val="30"/>
+          <w:szCs w:val="30"/>
           <w:rtl w:val="0"/>
         </w:rPr>
         <w:t xml:space="preserve">У вас є масив r розміром N. Також вам дано 3 цілих числа. Спочатку ви маєте видалити з масиву ці 3 числа, які вам дані. Після цього перетворити цей масив у масив сум, розміром </w:t>
@@ -1712,8 +1712,8 @@
       <w:r>
         <w:rPr>
           <w:rFonts w:ascii="Times New Roman" w:cs="Times New Roman" w:eastAsia="Times New Roman" w:hAnsi="Times New Roman"/>
-          <w:sz w:val="28"/>
-          <w:szCs w:val="28"/>
+          <w:sz w:val="30"/>
+          <w:szCs w:val="30"/>
           <w:rtl w:val="0"/>
         </w:rPr>
         <w:t xml:space="preserve">Nnew</w:t>
@@ -1721,11 +1721,11 @@
       <w:r>
         <w:rPr>
           <w:rFonts w:ascii="Gungsuh" w:cs="Gungsuh" w:eastAsia="Gungsuh" w:hAnsi="Gungsuh"/>
-          <w:sz w:val="28"/>
-          <w:szCs w:val="28"/>
-          <w:rtl w:val="0"/>
-        </w:rPr>
-        <w:t xml:space="preserve"> − 1 (розмір нового масиву після видалення елементів), який буде відображати суми сусідніх елементів нового масиву.Далі необхідно вивести масив сум на екран.</w:t>
+          <w:sz w:val="30"/>
+          <w:szCs w:val="30"/>
+          <w:rtl w:val="0"/>
+        </w:rPr>
+        <w:t xml:space="preserve"> − 1 (розмір нового масиву після видалення елементів), який буде відображати суми сусідніх елементів нового масиву. Далі необхідно вивести масив сум на екран.</w:t>
       </w:r>
     </w:p>
     <w:p>
@@ -2328,12 +2328,12 @@
           <wp:inline distB="114300" distT="114300" distL="114300" distR="114300">
             <wp:extent cx="4855577" cy="6649194"/>
             <wp:effectExtent b="0" l="0" r="0" t="0"/>
-            <wp:docPr id="6" name="image20.png"/>
+            <wp:docPr id="5" name="image11.png"/>
             <a:graphic>
               <a:graphicData uri="http://schemas.openxmlformats.org/drawingml/2006/picture">
                 <pic:pic>
                   <pic:nvPicPr>
-                    <pic:cNvPr id="0" name="image20.png"/>
+                    <pic:cNvPr id="0" name="image11.png"/>
                     <pic:cNvPicPr preferRelativeResize="0"/>
                   </pic:nvPicPr>
                   <pic:blipFill>
@@ -2468,7 +2468,7 @@
           <wp:inline distB="114300" distT="114300" distL="114300" distR="114300">
             <wp:extent cx="4191026" cy="8024813"/>
             <wp:effectExtent b="0" l="0" r="0" t="0"/>
-            <wp:docPr id="15" name="image17.png"/>
+            <wp:docPr id="13" name="image17.png"/>
             <a:graphic>
               <a:graphicData uri="http://schemas.openxmlformats.org/drawingml/2006/picture">
                 <pic:pic>
@@ -2547,12 +2547,12 @@
           <wp:inline distB="114300" distT="114300" distL="114300" distR="114300">
             <wp:extent cx="4391025" cy="4591050"/>
             <wp:effectExtent b="0" l="0" r="0" t="0"/>
-            <wp:docPr id="12" name="image12.png"/>
+            <wp:docPr id="10" name="image3.png"/>
             <a:graphic>
               <a:graphicData uri="http://schemas.openxmlformats.org/drawingml/2006/picture">
                 <pic:pic>
                   <pic:nvPicPr>
-                    <pic:cNvPr id="0" name="image12.png"/>
+                    <pic:cNvPr id="0" name="image3.png"/>
                     <pic:cNvPicPr preferRelativeResize="0"/>
                   </pic:nvPicPr>
                   <pic:blipFill>
@@ -2618,12 +2618,12 @@
           <wp:inline distB="114300" distT="114300" distL="114300" distR="114300">
             <wp:extent cx="4138613" cy="6242992"/>
             <wp:effectExtent b="0" l="0" r="0" t="0"/>
-            <wp:docPr id="9" name="image19.png"/>
+            <wp:docPr id="8" name="image7.png"/>
             <a:graphic>
               <a:graphicData uri="http://schemas.openxmlformats.org/drawingml/2006/picture">
                 <pic:pic>
                   <pic:nvPicPr>
-                    <pic:cNvPr id="0" name="image19.png"/>
+                    <pic:cNvPr id="0" name="image7.png"/>
                     <pic:cNvPicPr preferRelativeResize="0"/>
                   </pic:nvPicPr>
                   <pic:blipFill>
@@ -2687,12 +2687,12 @@
           <wp:inline distB="114300" distT="114300" distL="114300" distR="114300">
             <wp:extent cx="3533775" cy="6010275"/>
             <wp:effectExtent b="0" l="0" r="0" t="0"/>
-            <wp:docPr id="16" name="image16.png"/>
+            <wp:docPr id="14" name="image15.png"/>
             <a:graphic>
               <a:graphicData uri="http://schemas.openxmlformats.org/drawingml/2006/picture">
                 <pic:pic>
                   <pic:nvPicPr>
-                    <pic:cNvPr id="0" name="image16.png"/>
+                    <pic:cNvPr id="0" name="image15.png"/>
                     <pic:cNvPicPr preferRelativeResize="0"/>
                   </pic:nvPicPr>
                   <pic:blipFill>
@@ -2853,12 +2853,12 @@
           <wp:inline distB="114300" distT="114300" distL="114300" distR="114300">
             <wp:extent cx="4129088" cy="5364625"/>
             <wp:effectExtent b="0" l="0" r="0" t="0"/>
-            <wp:docPr id="7" name="image18.png"/>
+            <wp:docPr id="6" name="image6.png"/>
             <a:graphic>
               <a:graphicData uri="http://schemas.openxmlformats.org/drawingml/2006/picture">
                 <pic:pic>
                   <pic:nvPicPr>
-                    <pic:cNvPr id="0" name="image18.png"/>
+                    <pic:cNvPr id="0" name="image6.png"/>
                     <pic:cNvPicPr preferRelativeResize="0"/>
                   </pic:nvPicPr>
                   <pic:blipFill>
@@ -2893,12 +2893,12 @@
           <wp:inline distB="114300" distT="114300" distL="114300" distR="114300">
             <wp:extent cx="4605338" cy="2480433"/>
             <wp:effectExtent b="0" l="0" r="0" t="0"/>
-            <wp:docPr id="1" name="image15.png"/>
+            <wp:docPr id="1" name="image2.png"/>
             <a:graphic>
               <a:graphicData uri="http://schemas.openxmlformats.org/drawingml/2006/picture">
                 <pic:pic>
                   <pic:nvPicPr>
-                    <pic:cNvPr id="0" name="image15.png"/>
+                    <pic:cNvPr id="0" name="image2.png"/>
                     <pic:cNvPicPr preferRelativeResize="0"/>
                   </pic:nvPicPr>
                   <pic:blipFill>
@@ -2981,12 +2981,12 @@
           <wp:inline distB="114300" distT="114300" distL="114300" distR="114300">
             <wp:extent cx="5731200" cy="6858000"/>
             <wp:effectExtent b="0" l="0" r="0" t="0"/>
-            <wp:docPr id="20" name="image3.png"/>
+            <wp:docPr id="19" name="image20.png"/>
             <a:graphic>
               <a:graphicData uri="http://schemas.openxmlformats.org/drawingml/2006/picture">
                 <pic:pic>
                   <pic:nvPicPr>
-                    <pic:cNvPr id="0" name="image3.png"/>
+                    <pic:cNvPr id="0" name="image20.png"/>
                     <pic:cNvPicPr preferRelativeResize="0"/>
                   </pic:nvPicPr>
                   <pic:blipFill>
@@ -3069,12 +3069,12 @@
           <wp:inline distB="114300" distT="114300" distL="114300" distR="114300">
             <wp:extent cx="5731200" cy="6578600"/>
             <wp:effectExtent b="0" l="0" r="0" t="0"/>
-            <wp:docPr id="4" name="image6.png"/>
+            <wp:docPr id="4" name="image5.png"/>
             <a:graphic>
               <a:graphicData uri="http://schemas.openxmlformats.org/drawingml/2006/picture">
                 <pic:pic>
                   <pic:nvPicPr>
-                    <pic:cNvPr id="0" name="image6.png"/>
+                    <pic:cNvPr id="0" name="image5.png"/>
                     <pic:cNvPicPr preferRelativeResize="0"/>
                   </pic:nvPicPr>
                   <pic:blipFill>
@@ -3154,12 +3154,12 @@
           <wp:inline distB="114300" distT="114300" distL="114300" distR="114300">
             <wp:extent cx="5731200" cy="6870700"/>
             <wp:effectExtent b="0" l="0" r="0" t="0"/>
-            <wp:docPr id="3" name="image4.png"/>
+            <wp:docPr id="3" name="image9.png"/>
             <a:graphic>
               <a:graphicData uri="http://schemas.openxmlformats.org/drawingml/2006/picture">
                 <pic:pic>
                   <pic:nvPicPr>
-                    <pic:cNvPr id="0" name="image4.png"/>
+                    <pic:cNvPr id="0" name="image9.png"/>
                     <pic:cNvPicPr preferRelativeResize="0"/>
                   </pic:nvPicPr>
                   <pic:blipFill>
@@ -3237,14 +3237,14 @@
         </w:rPr>
         <w:drawing>
           <wp:inline distB="114300" distT="114300" distL="114300" distR="114300">
-            <wp:extent cx="5731200" cy="6845300"/>
+            <wp:extent cx="4938713" cy="6792781"/>
             <wp:effectExtent b="0" l="0" r="0" t="0"/>
-            <wp:docPr id="5" name="image2.png"/>
+            <wp:docPr id="16" name="image13.png"/>
             <a:graphic>
               <a:graphicData uri="http://schemas.openxmlformats.org/drawingml/2006/picture">
                 <pic:pic>
                   <pic:nvPicPr>
-                    <pic:cNvPr id="0" name="image2.png"/>
+                    <pic:cNvPr id="0" name="image13.png"/>
                     <pic:cNvPicPr preferRelativeResize="0"/>
                   </pic:nvPicPr>
                   <pic:blipFill>
@@ -3257,7 +3257,7 @@
                   <pic:spPr>
                     <a:xfrm>
                       <a:off x="0" y="0"/>
-                      <a:ext cx="5731200" cy="6845300"/>
+                      <a:ext cx="4938713" cy="6792781"/>
                     </a:xfrm>
                     <a:prstGeom prst="rect"/>
                     <a:ln/>
@@ -3287,14 +3287,14 @@
         </w:rPr>
         <w:drawing>
           <wp:inline distB="114300" distT="114300" distL="114300" distR="114300">
-            <wp:extent cx="5731200" cy="673100"/>
+            <wp:extent cx="3890963" cy="1622312"/>
             <wp:effectExtent b="0" l="0" r="0" t="0"/>
-            <wp:docPr id="10" name="image13.png"/>
+            <wp:docPr id="20" name="image19.png"/>
             <a:graphic>
               <a:graphicData uri="http://schemas.openxmlformats.org/drawingml/2006/picture">
                 <pic:pic>
                   <pic:nvPicPr>
-                    <pic:cNvPr id="0" name="image13.png"/>
+                    <pic:cNvPr id="0" name="image19.png"/>
                     <pic:cNvPicPr preferRelativeResize="0"/>
                   </pic:nvPicPr>
                   <pic:blipFill>
@@ -3307,7 +3307,7 @@
                   <pic:spPr>
                     <a:xfrm>
                       <a:off x="0" y="0"/>
-                      <a:ext cx="5731200" cy="673100"/>
+                      <a:ext cx="3890963" cy="1622312"/>
                     </a:xfrm>
                     <a:prstGeom prst="rect"/>
                     <a:ln/>
@@ -3374,12 +3374,12 @@
           <wp:inline distB="114300" distT="114300" distL="114300" distR="114300">
             <wp:extent cx="5731200" cy="5511800"/>
             <wp:effectExtent b="0" l="0" r="0" t="0"/>
-            <wp:docPr id="8" name="image10.png"/>
+            <wp:docPr id="7" name="image8.png"/>
             <a:graphic>
               <a:graphicData uri="http://schemas.openxmlformats.org/drawingml/2006/picture">
                 <pic:pic>
                   <pic:nvPicPr>
-                    <pic:cNvPr id="0" name="image10.png"/>
+                    <pic:cNvPr id="0" name="image8.png"/>
                     <pic:cNvPicPr preferRelativeResize="0"/>
                   </pic:nvPicPr>
                   <pic:blipFill>
@@ -3482,12 +3482,12 @@
           <wp:inline distB="114300" distT="114300" distL="114300" distR="114300">
             <wp:extent cx="5731200" cy="1562100"/>
             <wp:effectExtent b="0" l="0" r="0" t="0"/>
-            <wp:docPr id="11" name="image8.png"/>
+            <wp:docPr id="9" name="image4.png"/>
             <a:graphic>
               <a:graphicData uri="http://schemas.openxmlformats.org/drawingml/2006/picture">
                 <pic:pic>
                   <pic:nvPicPr>
-                    <pic:cNvPr id="0" name="image8.png"/>
+                    <pic:cNvPr id="0" name="image4.png"/>
                     <pic:cNvPicPr preferRelativeResize="0"/>
                   </pic:nvPicPr>
                   <pic:blipFill>
@@ -3559,12 +3559,12 @@
           <wp:inline distB="114300" distT="114300" distL="114300" distR="114300">
             <wp:extent cx="5731200" cy="723900"/>
             <wp:effectExtent b="0" l="0" r="0" t="0"/>
-            <wp:docPr id="14" name="image9.png"/>
+            <wp:docPr id="12" name="image14.png"/>
             <a:graphic>
               <a:graphicData uri="http://schemas.openxmlformats.org/drawingml/2006/picture">
                 <pic:pic>
                   <pic:nvPicPr>
-                    <pic:cNvPr id="0" name="image9.png"/>
+                    <pic:cNvPr id="0" name="image14.png"/>
                     <pic:cNvPicPr preferRelativeResize="0"/>
                   </pic:nvPicPr>
                   <pic:blipFill>
@@ -3636,12 +3636,12 @@
           <wp:inline distB="114300" distT="114300" distL="114300" distR="114300">
             <wp:extent cx="5731200" cy="1181100"/>
             <wp:effectExtent b="0" l="0" r="0" t="0"/>
-            <wp:docPr id="13" name="image7.png"/>
+            <wp:docPr id="11" name="image10.png"/>
             <a:graphic>
               <a:graphicData uri="http://schemas.openxmlformats.org/drawingml/2006/picture">
                 <pic:pic>
                   <pic:nvPicPr>
-                    <pic:cNvPr id="0" name="image7.png"/>
+                    <pic:cNvPr id="0" name="image10.png"/>
                     <pic:cNvPicPr preferRelativeResize="0"/>
                   </pic:nvPicPr>
                   <pic:blipFill>
@@ -3713,12 +3713,12 @@
           <wp:inline distB="114300" distT="114300" distL="114300" distR="114300">
             <wp:extent cx="5731200" cy="800100"/>
             <wp:effectExtent b="0" l="0" r="0" t="0"/>
-            <wp:docPr id="17" name="image11.png"/>
+            <wp:docPr id="15" name="image12.png"/>
             <a:graphic>
               <a:graphicData uri="http://schemas.openxmlformats.org/drawingml/2006/picture">
                 <pic:pic>
                   <pic:nvPicPr>
-                    <pic:cNvPr id="0" name="image11.png"/>
+                    <pic:cNvPr id="0" name="image12.png"/>
                     <pic:cNvPicPr preferRelativeResize="0"/>
                   </pic:nvPicPr>
                   <pic:blipFill>
@@ -3830,12 +3830,12 @@
           <wp:inline distB="114300" distT="114300" distL="114300" distR="114300">
             <wp:extent cx="5731200" cy="1155700"/>
             <wp:effectExtent b="0" l="0" r="0" t="0"/>
-            <wp:docPr id="2" name="image14.png"/>
+            <wp:docPr id="2" name="image1.png"/>
             <a:graphic>
               <a:graphicData uri="http://schemas.openxmlformats.org/drawingml/2006/picture">
                 <pic:pic>
                   <pic:nvPicPr>
-                    <pic:cNvPr id="0" name="image14.png"/>
+                    <pic:cNvPr id="0" name="image1.png"/>
                     <pic:cNvPicPr preferRelativeResize="0"/>
                   </pic:nvPicPr>
                   <pic:blipFill>
@@ -3907,12 +3907,12 @@
           <wp:inline distB="114300" distT="114300" distL="114300" distR="114300">
             <wp:extent cx="5731200" cy="1117600"/>
             <wp:effectExtent b="0" l="0" r="0" t="0"/>
-            <wp:docPr id="18" name="image5.png"/>
+            <wp:docPr id="17" name="image16.png"/>
             <a:graphic>
               <a:graphicData uri="http://schemas.openxmlformats.org/drawingml/2006/picture">
                 <pic:pic>
                   <pic:nvPicPr>
-                    <pic:cNvPr id="0" name="image5.png"/>
+                    <pic:cNvPr id="0" name="image16.png"/>
                     <pic:cNvPicPr preferRelativeResize="0"/>
                   </pic:nvPicPr>
                   <pic:blipFill>

</xml_diff>